<commit_message>
cambios en el documento de proforma
</commit_message>
<xml_diff>
--- a/proformas.docx
+++ b/proformas.docx
@@ -127,8 +127,23 @@
           <w:szCs w:val="32"/>
           <w:lang w:val="es-ES"/>
         </w:rPr>
-        <w:t>{tipoContrato</w:t>
-      </w:r>
+        <w:t>{</w:t>
+      </w:r>
+      <w:proofErr w:type="spellStart"/>
+      <w:r>
+        <w:rPr>
+          <w:b/>
+          <w:bCs/>
+          <w:i/>
+          <w:iCs/>
+          <w:color w:val="000080"/>
+          <w:sz w:val="32"/>
+          <w:szCs w:val="32"/>
+          <w:lang w:val="es-ES"/>
+        </w:rPr>
+        <w:t>tipoContrato</w:t>
+      </w:r>
+      <w:proofErr w:type="spellEnd"/>
       <w:r>
         <w:rPr>
           <w:b/>
@@ -182,6 +197,8 @@
         </w:rPr>
         <w:t>{#</w:t>
       </w:r>
+      <w:proofErr w:type="spellStart"/>
+      <w:proofErr w:type="gramStart"/>
       <w:r>
         <w:rPr>
           <w:bCs/>
@@ -196,7 +213,17 @@
           <w:iCs/>
           <w:lang w:val="es-ES"/>
         </w:rPr>
-        <w:t>Clausulas}</w:t>
+        <w:t>Clausulas</w:t>
+      </w:r>
+      <w:proofErr w:type="spellEnd"/>
+      <w:proofErr w:type="gramEnd"/>
+      <w:r>
+        <w:rPr>
+          <w:bCs/>
+          <w:iCs/>
+          <w:lang w:val="es-ES"/>
+        </w:rPr>
+        <w:t>}</w:t>
       </w:r>
     </w:p>
     <w:p>
@@ -239,15 +266,29 @@
         </w:rPr>
         <w:t>#</w:t>
       </w:r>
-      <w:r>
-        <w:rPr>
-          <w:b/>
-          <w:bCs/>
-          <w:i/>
-          <w:iCs/>
-          <w:lang w:val="es-ES"/>
-        </w:rPr>
-        <w:t>tiposDeClausulas}</w:t>
+      <w:proofErr w:type="spellStart"/>
+      <w:proofErr w:type="gramStart"/>
+      <w:r>
+        <w:rPr>
+          <w:b/>
+          <w:bCs/>
+          <w:i/>
+          <w:iCs/>
+          <w:lang w:val="es-ES"/>
+        </w:rPr>
+        <w:t>tiposDeClausulas</w:t>
+      </w:r>
+      <w:proofErr w:type="spellEnd"/>
+      <w:proofErr w:type="gramEnd"/>
+      <w:r>
+        <w:rPr>
+          <w:b/>
+          <w:bCs/>
+          <w:i/>
+          <w:iCs/>
+          <w:lang w:val="es-ES"/>
+        </w:rPr>
+        <w:t>}</w:t>
       </w:r>
     </w:p>
     <w:p>
@@ -288,8 +329,10 @@
           <w:iCs/>
           <w:lang w:val="es-ES"/>
         </w:rPr>
-        <w:t>orden</w:t>
-      </w:r>
+        <w:t>ordenClausula</w:t>
+      </w:r>
+      <w:bookmarkStart w:id="0" w:name="_GoBack"/>
+      <w:bookmarkEnd w:id="0"/>
       <w:r>
         <w:rPr>
           <w:b/>
@@ -308,7 +351,29 @@
           <w:iCs/>
           <w:lang w:val="es-ES"/>
         </w:rPr>
-        <w:t>{nombre}</w:t>
+        <w:t>{</w:t>
+      </w:r>
+      <w:proofErr w:type="gramStart"/>
+      <w:r>
+        <w:rPr>
+          <w:b/>
+          <w:bCs/>
+          <w:i/>
+          <w:iCs/>
+          <w:lang w:val="es-ES"/>
+        </w:rPr>
+        <w:t>nombre</w:t>
+      </w:r>
+      <w:proofErr w:type="gramEnd"/>
+      <w:r>
+        <w:rPr>
+          <w:b/>
+          <w:bCs/>
+          <w:i/>
+          <w:iCs/>
+          <w:lang w:val="es-ES"/>
+        </w:rPr>
+        <w:t>}</w:t>
       </w:r>
     </w:p>
     <w:p>
@@ -339,7 +404,31 @@
           <w:iCs/>
           <w:lang w:val="es-ES"/>
         </w:rPr>
-        <w:t>{/tiposDeClausulas}</w:t>
+        <w:t>{/</w:t>
+      </w:r>
+      <w:proofErr w:type="spellStart"/>
+      <w:proofErr w:type="gramStart"/>
+      <w:r>
+        <w:rPr>
+          <w:b/>
+          <w:bCs/>
+          <w:i/>
+          <w:iCs/>
+          <w:lang w:val="es-ES"/>
+        </w:rPr>
+        <w:t>tiposDeClausulas</w:t>
+      </w:r>
+      <w:proofErr w:type="spellEnd"/>
+      <w:proofErr w:type="gramEnd"/>
+      <w:r>
+        <w:rPr>
+          <w:b/>
+          <w:bCs/>
+          <w:i/>
+          <w:iCs/>
+          <w:lang w:val="es-ES"/>
+        </w:rPr>
+        <w:t>}</w:t>
       </w:r>
     </w:p>
     <w:p>
@@ -366,7 +455,25 @@
           <w:iCs/>
           <w:lang w:val="es-ES"/>
         </w:rPr>
-        <w:t>{clausula}</w:t>
+        <w:t>{</w:t>
+      </w:r>
+      <w:proofErr w:type="gramStart"/>
+      <w:r>
+        <w:rPr>
+          <w:bCs/>
+          <w:iCs/>
+          <w:lang w:val="es-ES"/>
+        </w:rPr>
+        <w:t>clausula</w:t>
+      </w:r>
+      <w:proofErr w:type="gramEnd"/>
+      <w:r>
+        <w:rPr>
+          <w:bCs/>
+          <w:iCs/>
+          <w:lang w:val="es-ES"/>
+        </w:rPr>
+        <w:t>}</w:t>
       </w:r>
     </w:p>
     <w:p>
@@ -395,6 +502,8 @@
         </w:rPr>
         <w:t>{/</w:t>
       </w:r>
+      <w:proofErr w:type="spellStart"/>
+      <w:proofErr w:type="gramStart"/>
       <w:r>
         <w:rPr>
           <w:bCs/>
@@ -411,6 +520,8 @@
         </w:rPr>
         <w:t>Clausulas</w:t>
       </w:r>
+      <w:proofErr w:type="spellEnd"/>
+      <w:proofErr w:type="gramEnd"/>
       <w:r>
         <w:rPr>
           <w:bCs/>
@@ -601,10 +712,32 @@
                     <w:sz w:val="20"/>
                     <w:szCs w:val="18"/>
                   </w:rPr>
-                  <w:t>{fecha}</w:t>
+                  <w:t>{</w:t>
                 </w:r>
-                <w:bookmarkStart w:id="0" w:name="_GoBack"/>
-                <w:bookmarkEnd w:id="0"/>
+                <w:proofErr w:type="spellStart"/>
+                <w:proofErr w:type="gramStart"/>
+                <w:r>
+                  <w:rPr>
+                    <w:b/>
+                    <w:i/>
+                    <w:color w:val="000080"/>
+                    <w:sz w:val="20"/>
+                    <w:szCs w:val="18"/>
+                  </w:rPr>
+                  <w:t>fecha</w:t>
+                </w:r>
+                <w:proofErr w:type="spellEnd"/>
+                <w:proofErr w:type="gramEnd"/>
+                <w:r>
+                  <w:rPr>
+                    <w:b/>
+                    <w:i/>
+                    <w:color w:val="000080"/>
+                    <w:sz w:val="20"/>
+                    <w:szCs w:val="18"/>
+                  </w:rPr>
+                  <w:t>}</w:t>
+                </w:r>
               </w:p>
             </w:txbxContent>
           </v:textbox>
@@ -660,6 +793,7 @@
     <w:r>
       <w:t xml:space="preserve">                                                                                                                           </w:t>
     </w:r>
+    <w:proofErr w:type="spellStart"/>
     <w:r>
       <w:rPr>
         <w:b/>
@@ -668,7 +802,18 @@
         <w:sz w:val="20"/>
         <w:szCs w:val="18"/>
       </w:rPr>
-      <w:t xml:space="preserve">Página </w:t>
+      <w:t>Página</w:t>
+    </w:r>
+    <w:proofErr w:type="spellEnd"/>
+    <w:r>
+      <w:rPr>
+        <w:b/>
+        <w:i/>
+        <w:color w:val="000080"/>
+        <w:sz w:val="20"/>
+        <w:szCs w:val="18"/>
+      </w:rPr>
+      <w:t xml:space="preserve"> </w:t>
     </w:r>
     <w:r>
       <w:rPr>

</xml_diff>